<commit_message>
Introduction and Data sections
</commit_message>
<xml_diff>
--- a/report.docx
+++ b/report.docx
@@ -6,14 +6,12 @@
       <w:pPr>
         <w:rPr>
           <w:rStyle w:val="a4"/>
-          <w:rFonts w:ascii="Arial" w:hAnsi="Arial" w:cs="Arial" w:hint="eastAsia"/>
+          <w:rFonts w:ascii="Arial" w:hAnsi="Arial" w:cs="Arial"/>
           <w:color w:val="1F1F1F"/>
           <w:sz w:val="21"/>
           <w:szCs w:val="21"/>
         </w:rPr>
       </w:pPr>
-      <w:bookmarkStart w:id="0" w:name="_GoBack"/>
-      <w:bookmarkEnd w:id="0"/>
       <w:r>
         <w:rPr>
           <w:rStyle w:val="a4"/>
@@ -38,7 +36,7 @@
     <w:p>
       <w:pPr>
         <w:rPr>
-          <w:rFonts w:ascii="Arial" w:hAnsi="Arial" w:cs="Arial" w:hint="eastAsia"/>
+          <w:rFonts w:ascii="Arial" w:hAnsi="Arial" w:cs="Arial"/>
           <w:color w:val="1F1F1F"/>
           <w:sz w:val="21"/>
           <w:szCs w:val="21"/>
@@ -254,7 +252,7 @@
     <w:p>
       <w:pPr>
         <w:rPr>
-          <w:rFonts w:ascii="Arial" w:hAnsi="Arial" w:cs="Arial" w:hint="eastAsia"/>
+          <w:rFonts w:ascii="Arial" w:hAnsi="Arial" w:cs="Arial"/>
           <w:color w:val="1F1F1F"/>
           <w:sz w:val="21"/>
           <w:szCs w:val="21"/>
@@ -264,7 +262,7 @@
     <w:p>
       <w:pPr>
         <w:rPr>
-          <w:rFonts w:ascii="Arial" w:hAnsi="Arial" w:cs="Arial" w:hint="eastAsia"/>
+          <w:rFonts w:ascii="Arial" w:hAnsi="Arial" w:cs="Arial"/>
           <w:b/>
           <w:color w:val="1F1F1F"/>
           <w:sz w:val="21"/>
@@ -285,7 +283,7 @@
     <w:p>
       <w:pPr>
         <w:rPr>
-          <w:rFonts w:ascii="Arial" w:hAnsi="Arial" w:cs="Arial" w:hint="eastAsia"/>
+          <w:rFonts w:ascii="Arial" w:hAnsi="Arial" w:cs="Arial"/>
           <w:color w:val="1F1F1F"/>
           <w:sz w:val="21"/>
           <w:szCs w:val="21"/>
@@ -703,7 +701,7 @@
               <w:spacing w:after="240"/>
               <w:jc w:val="left"/>
               <w:rPr>
-                <w:rFonts w:ascii="Arial" w:hAnsi="Arial" w:cs="Arial" w:hint="eastAsia"/>
+                <w:rFonts w:ascii="Arial" w:hAnsi="Arial" w:cs="Arial"/>
                 <w:bCs/>
                 <w:sz w:val="16"/>
                 <w:szCs w:val="16"/>
@@ -749,7 +747,7 @@
               <w:spacing w:after="240"/>
               <w:jc w:val="left"/>
               <w:rPr>
-                <w:rFonts w:ascii="Arial" w:hAnsi="Arial" w:cs="Arial" w:hint="eastAsia"/>
+                <w:rFonts w:ascii="Arial" w:hAnsi="Arial" w:cs="Arial"/>
                 <w:bCs/>
                 <w:sz w:val="16"/>
                 <w:szCs w:val="16"/>
@@ -794,11 +792,12 @@
           <w:p>
             <w:pPr>
               <w:rPr>
-                <w:rFonts w:ascii="Arial" w:hAnsi="Arial" w:cs="Arial" w:hint="eastAsia"/>
-                <w:sz w:val="18"/>
-                <w:szCs w:val="18"/>
-              </w:rPr>
-            </w:pPr>
+                <w:rFonts w:ascii="Arial" w:hAnsi="Arial" w:cs="Arial"/>
+                <w:sz w:val="18"/>
+                <w:szCs w:val="18"/>
+              </w:rPr>
+            </w:pPr>
+            <w:bookmarkStart w:id="0" w:name="_GoBack"/>
             <w:r>
               <w:rPr>
                 <w:rFonts w:ascii="Arial" w:hAnsi="Arial" w:cs="Arial" w:hint="eastAsia"/>
@@ -936,6 +935,7 @@
           </w:p>
         </w:tc>
       </w:tr>
+      <w:bookmarkEnd w:id="0"/>
       <w:tr>
         <w:tc>
           <w:tcPr>
@@ -944,7 +944,7 @@
           <w:p>
             <w:pPr>
               <w:rPr>
-                <w:rFonts w:ascii="Arial" w:hAnsi="Arial" w:cs="Arial" w:hint="eastAsia"/>
+                <w:rFonts w:ascii="Arial" w:hAnsi="Arial" w:cs="Arial"/>
                 <w:sz w:val="18"/>
                 <w:szCs w:val="18"/>
               </w:rPr>
@@ -1090,7 +1090,7 @@
     <w:p>
       <w:pPr>
         <w:rPr>
-          <w:rFonts w:ascii="Arial" w:hAnsi="Arial" w:cs="Arial" w:hint="eastAsia"/>
+          <w:rFonts w:ascii="Arial" w:hAnsi="Arial" w:cs="Arial"/>
           <w:sz w:val="21"/>
           <w:szCs w:val="21"/>
         </w:rPr>
@@ -1099,7 +1099,7 @@
     <w:p>
       <w:pPr>
         <w:rPr>
-          <w:rFonts w:ascii="Arial" w:hAnsi="Arial" w:cs="Arial" w:hint="eastAsia"/>
+          <w:rFonts w:ascii="Arial" w:hAnsi="Arial" w:cs="Arial"/>
           <w:color w:val="1F1F1F"/>
           <w:sz w:val="21"/>
           <w:szCs w:val="21"/>
@@ -1114,118 +1114,11 @@
           <w:szCs w:val="20"/>
         </w:rPr>
       </w:pPr>
-      <w:r>
-        <w:rPr>
-          <w:rFonts w:cs="Times New Roman"/>
-        </w:rPr>
-        <w:fldChar w:fldCharType="begin"/>
-      </w:r>
-      <w:r>
-        <w:rPr>
-          <w:rFonts w:cs="Times New Roman"/>
-        </w:rPr>
-        <w:instrText xml:space="preserve"> </w:instrText>
-      </w:r>
-      <w:r>
-        <w:rPr>
-          <w:rFonts w:cs="Times New Roman"/>
-        </w:rPr>
-        <w:fldChar w:fldCharType="begin"/>
-      </w:r>
-      <w:r>
-        <w:rPr>
-          <w:rFonts w:cs="Times New Roman"/>
-        </w:rPr>
-        <w:instrText xml:space="preserve"> PRIVATE "&lt;TEXTAREA&gt;&lt;/TEXTAREA&gt;" </w:instrText>
-      </w:r>
-      <w:r>
-        <w:rPr>
-          <w:rFonts w:cs="Times New Roman"/>
-        </w:rPr>
-        <w:fldChar w:fldCharType="separate"/>
-      </w:r>
-      <w:r>
-        <w:rPr>
-          <w:rFonts w:cs="Times New Roman"/>
-        </w:rPr>
-        <w:fldChar w:fldCharType="end"/>
-      </w:r>
-      <w:r>
-        <w:rPr>
-          <w:rFonts w:cs="Times New Roman"/>
-        </w:rPr>
-        <w:instrText xml:space="preserve">MACROBUTTON HTMLDirect </w:instrText>
-      </w:r>
-      <w:r>
-        <w:rPr>
-          <w:noProof/>
-        </w:rPr>
-        <w:drawing>
-          <wp:inline distT="0" distB="0" distL="0" distR="0" wp14:anchorId="39CB659A" wp14:editId="4B0586F5">
-            <wp:extent cx="295275" cy="253365"/>
-            <wp:effectExtent l="0" t="0" r="9525" b="635"/>
-            <wp:docPr id="1" name="图片 1"/>
-            <wp:cNvGraphicFramePr>
-              <a:graphicFrameLocks xmlns:a="http://schemas.openxmlformats.org/drawingml/2006/main" noChangeAspect="1"/>
-            </wp:cNvGraphicFramePr>
-            <a:graphic xmlns:a="http://schemas.openxmlformats.org/drawingml/2006/main">
-              <a:graphicData uri="http://schemas.openxmlformats.org/drawingml/2006/picture">
-                <pic:pic xmlns:pic="http://schemas.openxmlformats.org/drawingml/2006/picture">
-                  <pic:nvPicPr>
-                    <pic:cNvPr id="0" name="Picture 1"/>
-                    <pic:cNvPicPr>
-                      <a:picLocks noChangeAspect="1" noChangeArrowheads="1"/>
-                    </pic:cNvPicPr>
-                  </pic:nvPicPr>
-                  <pic:blipFill>
-                    <a:blip r:embed="rId5">
-                      <a:extLst>
-                        <a:ext uri="{28A0092B-C50C-407E-A947-70E740481C1C}">
-                          <a14:useLocalDpi xmlns:a14="http://schemas.microsoft.com/office/drawing/2010/main" val="0"/>
-                        </a:ext>
-                      </a:extLst>
-                    </a:blip>
-                    <a:srcRect/>
-                    <a:stretch>
-                      <a:fillRect/>
-                    </a:stretch>
-                  </pic:blipFill>
-                  <pic:spPr bwMode="auto">
-                    <a:xfrm>
-                      <a:off x="0" y="0"/>
-                      <a:ext cx="295275" cy="253365"/>
-                    </a:xfrm>
-                    <a:prstGeom prst="rect">
-                      <a:avLst/>
-                    </a:prstGeom>
-                    <a:noFill/>
-                    <a:ln>
-                      <a:noFill/>
-                    </a:ln>
-                  </pic:spPr>
-                </pic:pic>
-              </a:graphicData>
-            </a:graphic>
-          </wp:inline>
-        </w:drawing>
-      </w:r>
-      <w:r>
-        <w:rPr>
-          <w:rFonts w:cs="Times New Roman"/>
-        </w:rPr>
-        <w:fldChar w:fldCharType="end"/>
-      </w:r>
-      <w:r>
-        <w:rPr>
-          <w:rFonts w:cs="Times New Roman"/>
-        </w:rPr>
-        <w:t xml:space="preserve"> </w:t>
-      </w:r>
     </w:p>
     <w:p>
       <w:pPr>
         <w:rPr>
-          <w:rFonts w:ascii="Arial" w:hAnsi="Arial" w:cs="Arial" w:hint="eastAsia"/>
+          <w:rFonts w:ascii="Arial" w:hAnsi="Arial" w:cs="Arial"/>
           <w:b/>
           <w:bCs/>
           <w:color w:val="1F1F1F"/>
@@ -1485,6 +1378,33 @@
       </w:tblCellMar>
     </w:tblPr>
   </w:style>
+  <w:style w:type="paragraph" w:styleId="a6">
+    <w:name w:val="Balloon Text"/>
+    <w:basedOn w:val="a"/>
+    <w:link w:val="a7"/>
+    <w:uiPriority w:val="99"/>
+    <w:semiHidden/>
+    <w:unhideWhenUsed/>
+    <w:rsid w:val="0094275B"/>
+    <w:rPr>
+      <w:rFonts w:ascii="Lucida Grande" w:hAnsi="Lucida Grande" w:cs="Lucida Grande"/>
+      <w:sz w:val="18"/>
+      <w:szCs w:val="18"/>
+    </w:rPr>
+  </w:style>
+  <w:style w:type="character" w:customStyle="1" w:styleId="a7">
+    <w:name w:val="批注框文本字符"/>
+    <w:basedOn w:val="a0"/>
+    <w:link w:val="a6"/>
+    <w:uiPriority w:val="99"/>
+    <w:semiHidden/>
+    <w:rsid w:val="0094275B"/>
+    <w:rPr>
+      <w:rFonts w:ascii="Lucida Grande" w:hAnsi="Lucida Grande" w:cs="Lucida Grande"/>
+      <w:sz w:val="18"/>
+      <w:szCs w:val="18"/>
+    </w:rPr>
+  </w:style>
 </w:styles>
 </file>
 
@@ -1728,6 +1648,33 @@
         <w:right w:w="108" w:type="dxa"/>
       </w:tblCellMar>
     </w:tblPr>
+  </w:style>
+  <w:style w:type="paragraph" w:styleId="a6">
+    <w:name w:val="Balloon Text"/>
+    <w:basedOn w:val="a"/>
+    <w:link w:val="a7"/>
+    <w:uiPriority w:val="99"/>
+    <w:semiHidden/>
+    <w:unhideWhenUsed/>
+    <w:rsid w:val="0094275B"/>
+    <w:rPr>
+      <w:rFonts w:ascii="Lucida Grande" w:hAnsi="Lucida Grande" w:cs="Lucida Grande"/>
+      <w:sz w:val="18"/>
+      <w:szCs w:val="18"/>
+    </w:rPr>
+  </w:style>
+  <w:style w:type="character" w:customStyle="1" w:styleId="a7">
+    <w:name w:val="批注框文本字符"/>
+    <w:basedOn w:val="a0"/>
+    <w:link w:val="a6"/>
+    <w:uiPriority w:val="99"/>
+    <w:semiHidden/>
+    <w:rsid w:val="0094275B"/>
+    <w:rPr>
+      <w:rFonts w:ascii="Lucida Grande" w:hAnsi="Lucida Grande" w:cs="Lucida Grande"/>
+      <w:sz w:val="18"/>
+      <w:szCs w:val="18"/>
+    </w:rPr>
   </w:style>
 </w:styles>
 </file>

</xml_diff>